<commit_message>
Set plugin version 2.0
</commit_message>
<xml_diff>
--- a/doc/TestPlanforScaleIOFuelPlugin.docx
+++ b/doc/TestPlanforScaleIOFuelPlugin.docx
@@ -348,7 +348,7 @@
           <w:rtl w:val="0"/>
           <w:lang w:val="en-US"/>
         </w:rPr>
-        <w:t>3.0</w:t>
+        <w:t>2.0</w:t>
       </w:r>
     </w:p>
     <w:p>
@@ -7486,7 +7486,16 @@
                 <w:rtl w:val="0"/>
                 <w:lang w:val="en-US"/>
               </w:rPr>
-              <w:t>3.0.0</w:t>
+              <w:t>2</w:t>
+            </w:r>
+            <w:r>
+              <w:rPr>
+                <w:sz w:val="24"/>
+                <w:szCs w:val="24"/>
+                <w:rtl w:val="0"/>
+                <w:lang w:val="en-US"/>
+              </w:rPr>
+              <w:t>.0.0</w:t>
             </w:r>
           </w:p>
         </w:tc>
@@ -7640,7 +7649,16 @@
                 <w:rtl w:val="0"/>
                 <w:lang w:val="en-US"/>
               </w:rPr>
-              <w:t>3.0.0</w:t>
+              <w:t>2</w:t>
+            </w:r>
+            <w:r>
+              <w:rPr>
+                <w:sz w:val="24"/>
+                <w:szCs w:val="24"/>
+                <w:rtl w:val="0"/>
+                <w:lang w:val="en-US"/>
+              </w:rPr>
+              <w:t>.0.0</w:t>
             </w:r>
           </w:p>
         </w:tc>

</xml_diff>

<commit_message>
Test plan - use 5 controllers configuration for case with controller node removal/adding
</commit_message>
<xml_diff>
--- a/doc/TestPlanforScaleIOFuelPlugin.docx
+++ b/doc/TestPlanforScaleIOFuelPlugin.docx
@@ -1678,7 +1678,7 @@
           <w:vertAlign w:val="baseline"/>
           <w:rtl w:val="0"/>
         </w:rPr>
-        <w:t>4</w:t>
+        <w:t>5</w:t>
       </w:r>
       <w:r>
         <w:rPr>
@@ -2973,7 +2973,7 @@
           <w:vertAlign w:val="baseline"/>
           <w:rtl w:val="0"/>
         </w:rPr>
-        <w:t>9</w:t>
+        <w:t>10</w:t>
       </w:r>
       <w:r>
         <w:rPr>
@@ -3158,7 +3158,7 @@
           <w:vertAlign w:val="baseline"/>
           <w:rtl w:val="0"/>
         </w:rPr>
-        <w:t>10</w:t>
+        <w:t>11</w:t>
       </w:r>
       <w:r>
         <w:rPr>
@@ -3343,7 +3343,7 @@
           <w:vertAlign w:val="baseline"/>
           <w:rtl w:val="0"/>
         </w:rPr>
-        <w:t>10</w:t>
+        <w:t>11</w:t>
       </w:r>
       <w:r>
         <w:rPr>
@@ -3509,7 +3509,7 @@
           <w:vertAlign w:val="baseline"/>
           <w:rtl w:val="0"/>
         </w:rPr>
-        <w:t>11</w:t>
+        <w:t>12</w:t>
       </w:r>
       <w:r>
         <w:rPr>
@@ -5512,6 +5512,21 @@
     <w:p>
       <w:pPr>
         <w:pStyle w:val="Heading"/>
+      </w:pPr>
+      <w:r>
+        <w:rPr>
+          <w:rFonts w:ascii="Arial Unicode MS" w:cs="Arial Unicode MS" w:hAnsi="Arial Unicode MS" w:eastAsia="Arial Unicode MS"/>
+          <w:b w:val="0"/>
+          <w:bCs w:val="0"/>
+          <w:i w:val="0"/>
+          <w:iCs w:val="0"/>
+        </w:rPr>
+        <w:br w:type="page"/>
+      </w:r>
+    </w:p>
+    <w:p>
+      <w:pPr>
+        <w:pStyle w:val="Heading"/>
         <w:rPr>
           <w:rFonts w:ascii="Arial" w:cs="Arial" w:hAnsi="Arial" w:eastAsia="Arial"/>
         </w:rPr>
@@ -7055,7 +7070,7 @@
           <w:rtl w:val="0"/>
           <w:lang w:val="en-US"/>
         </w:rPr>
-        <w:t xml:space="preserve">query information about all SDS/SDC: </w:t>
+        <w:t xml:space="preserve">find disconnected SDS/SDC by quering: </w:t>
       </w:r>
       <w:r>
         <w:rPr>
@@ -7235,14 +7250,15 @@
     <w:p>
       <w:pPr>
         <w:pStyle w:val="Body"/>
+        <w:rPr>
+          <w:sz w:val="24"/>
+          <w:szCs w:val="24"/>
+        </w:rPr>
       </w:pPr>
     </w:p>
     <w:p>
       <w:pPr>
-        <w:pStyle w:val="Heading 2"/>
-        <w:rPr>
-          <w:rFonts w:ascii="Arial" w:cs="Arial" w:hAnsi="Arial" w:eastAsia="Arial"/>
-        </w:rPr>
+        <w:pStyle w:val="Body"/>
       </w:pPr>
     </w:p>
     <w:p>
@@ -8933,6 +8949,233 @@
           <w:shd w:val="clear" w:color="auto" w:fill="ced7e7"/>
         </w:tblPrEx>
         <w:trPr>
+          <w:trHeight w:val="2540" w:hRule="atLeast"/>
+        </w:trPr>
+        <w:tc>
+          <w:tcPr>
+            <w:tcW w:type="dxa" w:w="1845"/>
+            <w:tcBorders>
+              <w:top w:val="single" w:color="000000" w:sz="6" w:space="0" w:shadow="0" w:frame="0"/>
+              <w:left w:val="single" w:color="000000" w:sz="6" w:space="0" w:shadow="0" w:frame="0"/>
+              <w:bottom w:val="single" w:color="000000" w:sz="6" w:space="0" w:shadow="0" w:frame="0"/>
+              <w:right w:val="single" w:color="000000" w:sz="6" w:space="0" w:shadow="0" w:frame="0"/>
+            </w:tcBorders>
+            <w:shd w:val="clear" w:color="auto" w:fill="auto"/>
+            <w:tcMar>
+              <w:top w:type="dxa" w:w="80"/>
+              <w:left w:type="dxa" w:w="80"/>
+              <w:bottom w:type="dxa" w:w="80"/>
+              <w:right w:type="dxa" w:w="80"/>
+            </w:tcMar>
+            <w:vAlign w:val="top"/>
+          </w:tcPr>
+          <w:p>
+            <w:pPr>
+              <w:pStyle w:val="Body"/>
+            </w:pPr>
+            <w:r>
+              <w:rPr>
+                <w:rFonts w:ascii="Arial" w:cs="Arial Unicode MS" w:hAnsi="Arial" w:eastAsia="Arial Unicode MS"/>
+                <w:rtl w:val="0"/>
+              </w:rPr>
+              <w:t>Environment</w:t>
+            </w:r>
+          </w:p>
+        </w:tc>
+        <w:tc>
+          <w:tcPr>
+            <w:tcW w:type="dxa" w:w="7275"/>
+            <w:tcBorders>
+              <w:top w:val="single" w:color="000000" w:sz="6" w:space="0" w:shadow="0" w:frame="0"/>
+              <w:left w:val="single" w:color="000000" w:sz="6" w:space="0" w:shadow="0" w:frame="0"/>
+              <w:bottom w:val="single" w:color="000000" w:sz="6" w:space="0" w:shadow="0" w:frame="0"/>
+              <w:right w:val="single" w:color="000000" w:sz="6" w:space="0" w:shadow="0" w:frame="0"/>
+            </w:tcBorders>
+            <w:shd w:val="clear" w:color="auto" w:fill="auto"/>
+            <w:tcMar>
+              <w:top w:type="dxa" w:w="80"/>
+              <w:left w:type="dxa" w:w="800"/>
+              <w:bottom w:type="dxa" w:w="80"/>
+              <w:right w:type="dxa" w:w="80"/>
+            </w:tcMar>
+            <w:vAlign w:val="top"/>
+          </w:tcPr>
+          <w:p>
+            <w:pPr>
+              <w:pStyle w:val="Body"/>
+            </w:pPr>
+            <w:bookmarkStart w:name="hud54pvm25504" w:id="48"/>
+            <w:r>
+              <w:rPr>
+                <w:rtl w:val="0"/>
+              </w:rPr>
+              <w:t>Fuel master node (w/ 50GB Disk, 2 Network interfaces [Mgmt, PXE] )</w:t>
+            </w:r>
+          </w:p>
+          <w:p>
+            <w:pPr>
+              <w:pStyle w:val="Body"/>
+              <w:numPr>
+                <w:ilvl w:val="0"/>
+                <w:numId w:val="14"/>
+              </w:numPr>
+              <w:rPr>
+                <w:lang w:val="en-US"/>
+              </w:rPr>
+            </w:pPr>
+            <w:r>
+              <w:rPr>
+                <w:rtl w:val="0"/>
+                <w:lang w:val="en-US"/>
+              </w:rPr>
+              <w:t xml:space="preserve">OpenStack Controller #1 node </w:t>
+            </w:r>
+          </w:p>
+          <w:p>
+            <w:pPr>
+              <w:pStyle w:val="Body"/>
+              <w:numPr>
+                <w:ilvl w:val="0"/>
+                <w:numId w:val="14"/>
+              </w:numPr>
+              <w:rPr>
+                <w:lang w:val="en-US"/>
+              </w:rPr>
+            </w:pPr>
+            <w:r>
+              <w:rPr>
+                <w:rtl w:val="0"/>
+                <w:lang w:val="en-US"/>
+              </w:rPr>
+              <w:t>OpenStack Controller #2 node</w:t>
+            </w:r>
+          </w:p>
+          <w:p>
+            <w:pPr>
+              <w:pStyle w:val="Body"/>
+              <w:numPr>
+                <w:ilvl w:val="0"/>
+                <w:numId w:val="14"/>
+              </w:numPr>
+              <w:rPr>
+                <w:lang w:val="en-US"/>
+              </w:rPr>
+            </w:pPr>
+            <w:r>
+              <w:rPr>
+                <w:rtl w:val="0"/>
+                <w:lang w:val="en-US"/>
+              </w:rPr>
+              <w:t>OpenStack Controller #3 node</w:t>
+            </w:r>
+          </w:p>
+          <w:p>
+            <w:pPr>
+              <w:pStyle w:val="Body"/>
+              <w:numPr>
+                <w:ilvl w:val="0"/>
+                <w:numId w:val="14"/>
+              </w:numPr>
+              <w:rPr>
+                <w:lang w:val="en-US"/>
+              </w:rPr>
+            </w:pPr>
+            <w:bookmarkStart w:name="hud54pvm25504" w:id="49"/>
+            <w:r>
+              <w:rPr>
+                <w:rtl w:val="0"/>
+                <w:lang w:val="en-US"/>
+              </w:rPr>
+              <w:t>OpenStack Controller #</w:t>
+            </w:r>
+            <w:r>
+              <w:rPr>
+                <w:rtl w:val="0"/>
+                <w:lang w:val="en-US"/>
+              </w:rPr>
+              <w:t>4</w:t>
+            </w:r>
+            <w:r>
+              <w:rPr>
+                <w:rtl w:val="0"/>
+                <w:lang w:val="en-US"/>
+              </w:rPr>
+              <w:t xml:space="preserve"> node</w:t>
+            </w:r>
+          </w:p>
+          <w:p>
+            <w:pPr>
+              <w:pStyle w:val="Body"/>
+              <w:numPr>
+                <w:ilvl w:val="0"/>
+                <w:numId w:val="14"/>
+              </w:numPr>
+              <w:rPr>
+                <w:lang w:val="en-US"/>
+              </w:rPr>
+            </w:pPr>
+            <w:bookmarkStart w:name="hud54pvm25504" w:id="50"/>
+            <w:r>
+              <w:rPr>
+                <w:rtl w:val="0"/>
+                <w:lang w:val="en-US"/>
+              </w:rPr>
+              <w:t>OpenStack Controller #</w:t>
+            </w:r>
+            <w:r>
+              <w:rPr>
+                <w:rtl w:val="0"/>
+                <w:lang w:val="en-US"/>
+              </w:rPr>
+              <w:t>5</w:t>
+            </w:r>
+            <w:r>
+              <w:rPr>
+                <w:rtl w:val="0"/>
+                <w:lang w:val="en-US"/>
+              </w:rPr>
+              <w:t xml:space="preserve"> node</w:t>
+            </w:r>
+            <w:bookmarkStart w:name="hud54pvm25504" w:id="51"/>
+          </w:p>
+          <w:p>
+            <w:pPr>
+              <w:pStyle w:val="Body"/>
+              <w:numPr>
+                <w:ilvl w:val="0"/>
+                <w:numId w:val="14"/>
+              </w:numPr>
+              <w:rPr>
+                <w:lang w:val="en-US"/>
+              </w:rPr>
+            </w:pPr>
+            <w:r>
+              <w:rPr>
+                <w:rtl w:val="0"/>
+                <w:lang w:val="en-US"/>
+              </w:rPr>
+              <w:t>OpenStack Compute</w:t>
+            </w:r>
+          </w:p>
+          <w:p>
+            <w:pPr>
+              <w:pStyle w:val="Body"/>
+            </w:pPr>
+            <w:r>
+              <w:rPr>
+                <w:rtl w:val="0"/>
+                <w:lang w:val="en-US"/>
+              </w:rPr>
+              <w:t>Network and disks configuration is the same as described in common section</w:t>
+            </w:r>
+          </w:p>
+        </w:tc>
+      </w:tr>
+      <w:tr>
+        <w:tblPrEx>
+          <w:shd w:val="clear" w:color="auto" w:fill="ced7e7"/>
+        </w:tblPrEx>
+        <w:trPr>
           <w:trHeight w:val="7985" w:hRule="atLeast"/>
         </w:trPr>
         <w:tc>
@@ -8956,7 +9199,6 @@
           <w:p>
             <w:pPr>
               <w:pStyle w:val="Body"/>
-              <w:spacing w:line="288" w:lineRule="auto"/>
             </w:pPr>
             <w:r>
               <w:rPr>
@@ -8990,7 +9232,7 @@
               <w:pStyle w:val="Body"/>
               <w:numPr>
                 <w:ilvl w:val="0"/>
-                <w:numId w:val="14"/>
+                <w:numId w:val="15"/>
               </w:numPr>
               <w:rPr>
                 <w:lang w:val="en-US"/>
@@ -9023,7 +9265,7 @@
               <w:pStyle w:val="Body"/>
               <w:numPr>
                 <w:ilvl w:val="0"/>
-                <w:numId w:val="14"/>
+                <w:numId w:val="15"/>
               </w:numPr>
               <w:rPr>
                 <w:lang w:val="en-US"/>
@@ -9042,7 +9284,7 @@
               <w:pStyle w:val="Body"/>
               <w:numPr>
                 <w:ilvl w:val="0"/>
-                <w:numId w:val="14"/>
+                <w:numId w:val="15"/>
               </w:numPr>
               <w:rPr>
                 <w:lang w:val="en-US"/>
@@ -9061,7 +9303,7 @@
               <w:pStyle w:val="Body"/>
               <w:numPr>
                 <w:ilvl w:val="0"/>
-                <w:numId w:val="14"/>
+                <w:numId w:val="15"/>
               </w:numPr>
               <w:rPr>
                 <w:lang w:val="en-US"/>
@@ -9094,7 +9336,7 @@
               <w:pStyle w:val="Body"/>
               <w:numPr>
                 <w:ilvl w:val="1"/>
-                <w:numId w:val="14"/>
+                <w:numId w:val="15"/>
               </w:numPr>
               <w:rPr>
                 <w:lang w:val="en-US"/>
@@ -9113,7 +9355,7 @@
               <w:pStyle w:val="Body"/>
               <w:numPr>
                 <w:ilvl w:val="1"/>
-                <w:numId w:val="14"/>
+                <w:numId w:val="15"/>
               </w:numPr>
               <w:rPr>
                 <w:lang w:val="en-US"/>
@@ -9132,7 +9374,7 @@
               <w:pStyle w:val="Body"/>
               <w:numPr>
                 <w:ilvl w:val="1"/>
-                <w:numId w:val="14"/>
+                <w:numId w:val="15"/>
               </w:numPr>
               <w:rPr>
                 <w:lang w:val="en-US"/>
@@ -9165,7 +9407,7 @@
               <w:pStyle w:val="Body"/>
               <w:numPr>
                 <w:ilvl w:val="1"/>
-                <w:numId w:val="14"/>
+                <w:numId w:val="15"/>
               </w:numPr>
               <w:rPr>
                 <w:lang w:val="en-US"/>
@@ -9205,7 +9447,7 @@
               <w:pStyle w:val="Body"/>
               <w:numPr>
                 <w:ilvl w:val="0"/>
-                <w:numId w:val="14"/>
+                <w:numId w:val="15"/>
               </w:numPr>
               <w:rPr>
                 <w:lang w:val="en-US"/>
@@ -9224,7 +9466,7 @@
               <w:pStyle w:val="Body"/>
               <w:numPr>
                 <w:ilvl w:val="0"/>
-                <w:numId w:val="14"/>
+                <w:numId w:val="15"/>
               </w:numPr>
               <w:rPr>
                 <w:lang w:val="en-US"/>
@@ -9264,7 +9506,7 @@
               <w:pStyle w:val="Body"/>
               <w:numPr>
                 <w:ilvl w:val="0"/>
-                <w:numId w:val="14"/>
+                <w:numId w:val="15"/>
               </w:numPr>
               <w:rPr>
                 <w:lang w:val="en-US"/>
@@ -9283,7 +9525,7 @@
               <w:pStyle w:val="Body"/>
               <w:numPr>
                 <w:ilvl w:val="0"/>
-                <w:numId w:val="14"/>
+                <w:numId w:val="15"/>
               </w:numPr>
               <w:rPr>
                 <w:lang w:val="en-US"/>
@@ -9302,7 +9544,7 @@
               <w:pStyle w:val="Body"/>
               <w:numPr>
                 <w:ilvl w:val="1"/>
-                <w:numId w:val="14"/>
+                <w:numId w:val="15"/>
               </w:numPr>
               <w:rPr>
                 <w:lang w:val="en-US"/>
@@ -9321,7 +9563,7 @@
               <w:pStyle w:val="Body"/>
               <w:numPr>
                 <w:ilvl w:val="0"/>
-                <w:numId w:val="14"/>
+                <w:numId w:val="15"/>
               </w:numPr>
               <w:rPr>
                 <w:lang w:val="en-US"/>
@@ -9340,7 +9582,7 @@
               <w:pStyle w:val="Body"/>
               <w:numPr>
                 <w:ilvl w:val="0"/>
-                <w:numId w:val="14"/>
+                <w:numId w:val="15"/>
               </w:numPr>
               <w:rPr>
                 <w:lang w:val="en-US"/>
@@ -9359,7 +9601,7 @@
               <w:pStyle w:val="Body"/>
               <w:numPr>
                 <w:ilvl w:val="0"/>
-                <w:numId w:val="14"/>
+                <w:numId w:val="15"/>
               </w:numPr>
               <w:rPr>
                 <w:lang w:val="en-US"/>
@@ -9378,7 +9620,7 @@
               <w:pStyle w:val="Body"/>
               <w:numPr>
                 <w:ilvl w:val="0"/>
-                <w:numId w:val="14"/>
+                <w:numId w:val="15"/>
               </w:numPr>
               <w:rPr>
                 <w:lang w:val="en-US"/>
@@ -9404,7 +9646,7 @@
               <w:pStyle w:val="Body"/>
               <w:numPr>
                 <w:ilvl w:val="0"/>
-                <w:numId w:val="14"/>
+                <w:numId w:val="15"/>
               </w:numPr>
               <w:rPr>
                 <w:lang w:val="en-US"/>
@@ -9430,7 +9672,7 @@
               <w:pStyle w:val="Body"/>
               <w:numPr>
                 <w:ilvl w:val="0"/>
-                <w:numId w:val="14"/>
+                <w:numId w:val="15"/>
               </w:numPr>
               <w:rPr>
                 <w:lang w:val="en-US"/>
@@ -9449,7 +9691,7 @@
               <w:pStyle w:val="Body"/>
               <w:numPr>
                 <w:ilvl w:val="0"/>
-                <w:numId w:val="14"/>
+                <w:numId w:val="15"/>
               </w:numPr>
               <w:rPr>
                 <w:lang w:val="en-US"/>
@@ -9475,7 +9717,7 @@
               <w:pStyle w:val="Body"/>
               <w:numPr>
                 <w:ilvl w:val="0"/>
-                <w:numId w:val="14"/>
+                <w:numId w:val="15"/>
               </w:numPr>
               <w:rPr>
                 <w:lang w:val="en-US"/>
@@ -9494,7 +9736,7 @@
               <w:pStyle w:val="Body"/>
               <w:numPr>
                 <w:ilvl w:val="0"/>
-                <w:numId w:val="14"/>
+                <w:numId w:val="15"/>
               </w:numPr>
               <w:rPr>
                 <w:lang w:val="en-US"/>
@@ -9513,7 +9755,7 @@
               <w:pStyle w:val="Body"/>
               <w:numPr>
                 <w:ilvl w:val="0"/>
-                <w:numId w:val="14"/>
+                <w:numId w:val="15"/>
               </w:numPr>
               <w:rPr>
                 <w:lang w:val="en-US"/>
@@ -9539,7 +9781,7 @@
               <w:pStyle w:val="Body"/>
               <w:numPr>
                 <w:ilvl w:val="0"/>
-                <w:numId w:val="14"/>
+                <w:numId w:val="15"/>
               </w:numPr>
               <w:rPr>
                 <w:lang w:val="en-US"/>
@@ -9558,7 +9800,7 @@
               <w:pStyle w:val="Body"/>
               <w:numPr>
                 <w:ilvl w:val="0"/>
-                <w:numId w:val="14"/>
+                <w:numId w:val="15"/>
               </w:numPr>
               <w:rPr>
                 <w:lang w:val="en-US"/>
@@ -9602,7 +9844,6 @@
           <w:p>
             <w:pPr>
               <w:pStyle w:val="Body"/>
-              <w:spacing w:line="288" w:lineRule="auto"/>
             </w:pPr>
             <w:r>
               <w:rPr>
@@ -9636,7 +9877,7 @@
               <w:pStyle w:val="Body"/>
               <w:numPr>
                 <w:ilvl w:val="0"/>
-                <w:numId w:val="15"/>
+                <w:numId w:val="16"/>
               </w:numPr>
             </w:pPr>
             <w:r>
@@ -9659,7 +9900,7 @@
               <w:pStyle w:val="Body"/>
               <w:numPr>
                 <w:ilvl w:val="0"/>
-                <w:numId w:val="15"/>
+                <w:numId w:val="16"/>
               </w:numPr>
             </w:pPr>
             <w:r>
@@ -9681,7 +9922,7 @@
                 <w:rtl w:val="0"/>
                 <w:lang w:val="en-US"/>
               </w:rPr>
-              <w:t>node_3</w:t>
+              <w:t>node_5</w:t>
             </w:r>
             <w:r>
               <w:rPr>
@@ -9703,7 +9944,7 @@
               <w:pStyle w:val="Body"/>
               <w:numPr>
                 <w:ilvl w:val="1"/>
-                <w:numId w:val="15"/>
+                <w:numId w:val="16"/>
               </w:numPr>
             </w:pPr>
             <w:r>
@@ -9711,7 +9952,7 @@
                 <w:rtl w:val="0"/>
                 <w:lang w:val="en-US"/>
               </w:rPr>
-              <w:t>Two MDMs on the two of controller</w:t>
+              <w:t>Three MDMs on the two of controller</w:t>
             </w:r>
           </w:p>
           <w:p>
@@ -9719,7 +9960,7 @@
               <w:pStyle w:val="Body"/>
               <w:numPr>
                 <w:ilvl w:val="1"/>
-                <w:numId w:val="15"/>
+                <w:numId w:val="16"/>
               </w:numPr>
             </w:pPr>
             <w:r>
@@ -9727,7 +9968,7 @@
                 <w:rtl w:val="0"/>
                 <w:lang w:val="en-US"/>
               </w:rPr>
-              <w:t>One TieBreaker on the one of controller</w:t>
+              <w:t>Two TieBreaker on the one of controller</w:t>
             </w:r>
           </w:p>
           <w:p>
@@ -9735,7 +9976,7 @@
               <w:pStyle w:val="Body"/>
               <w:numPr>
                 <w:ilvl w:val="1"/>
-                <w:numId w:val="15"/>
+                <w:numId w:val="16"/>
               </w:numPr>
             </w:pPr>
             <w:r>
@@ -9751,7 +9992,7 @@
               <w:pStyle w:val="Body"/>
               <w:numPr>
                 <w:ilvl w:val="1"/>
-                <w:numId w:val="15"/>
+                <w:numId w:val="16"/>
               </w:numPr>
             </w:pPr>
             <w:r>
@@ -9767,7 +10008,7 @@
               <w:pStyle w:val="Body"/>
               <w:numPr>
                 <w:ilvl w:val="0"/>
-                <w:numId w:val="15"/>
+                <w:numId w:val="16"/>
               </w:numPr>
             </w:pPr>
             <w:r>
@@ -9790,7 +10031,7 @@
               <w:pStyle w:val="Body"/>
               <w:numPr>
                 <w:ilvl w:val="0"/>
-                <w:numId w:val="15"/>
+                <w:numId w:val="16"/>
               </w:numPr>
             </w:pPr>
             <w:r>
@@ -9806,7 +10047,7 @@
               <w:pStyle w:val="Body"/>
               <w:numPr>
                 <w:ilvl w:val="0"/>
-                <w:numId w:val="15"/>
+                <w:numId w:val="16"/>
               </w:numPr>
             </w:pPr>
             <w:r>
@@ -9840,12 +10081,28 @@
     <w:p>
       <w:pPr>
         <w:pStyle w:val="Heading 2"/>
+      </w:pPr>
+      <w:r>
+        <w:rPr>
+          <w:rFonts w:ascii="Arial Unicode MS" w:cs="Arial Unicode MS" w:hAnsi="Arial Unicode MS" w:eastAsia="Arial Unicode MS"/>
+          <w:b w:val="0"/>
+          <w:bCs w:val="0"/>
+          <w:i w:val="0"/>
+          <w:iCs w:val="0"/>
+        </w:rPr>
+        <w:br w:type="textWrapping"/>
+        <w:br w:type="page"/>
+      </w:r>
+    </w:p>
+    <w:p>
+      <w:pPr>
+        <w:pStyle w:val="Heading 2"/>
         <w:rPr>
           <w:rFonts w:ascii="Arial" w:cs="Arial" w:hAnsi="Arial" w:eastAsia="Arial"/>
         </w:rPr>
       </w:pPr>
-      <w:bookmarkStart w:name="_Toc13" w:id="48"/>
-      <w:bookmarkStart w:name="hljpmaxg12tdy" w:id="49"/>
+      <w:bookmarkStart w:name="_Toc13" w:id="52"/>
+      <w:bookmarkStart w:name="hljpmaxg12tdy" w:id="53"/>
       <w:r>
         <w:rPr>
           <w:rFonts w:ascii="Arial" w:hAnsi="Arial"/>
@@ -9854,7 +10111,7 @@
         </w:rPr>
         <w:t>Modifying env with enabled plugin (removing/adding compute node)</w:t>
       </w:r>
-      <w:bookmarkEnd w:id="48"/>
+      <w:bookmarkEnd w:id="52"/>
     </w:p>
     <w:p>
       <w:pPr>
@@ -10016,7 +10273,7 @@
               <w:pStyle w:val="Body"/>
               <w:numPr>
                 <w:ilvl w:val="0"/>
-                <w:numId w:val="16"/>
+                <w:numId w:val="17"/>
               </w:numPr>
               <w:spacing w:line="288" w:lineRule="auto"/>
               <w:rPr>
@@ -10029,46 +10286,6 @@
                 <w:lang w:val="en-US"/>
               </w:rPr>
               <w:t>Upload plugin to the master node</w:t>
-            </w:r>
-          </w:p>
-          <w:p>
-            <w:pPr>
-              <w:pStyle w:val="Body"/>
-              <w:numPr>
-                <w:ilvl w:val="0"/>
-                <w:numId w:val="16"/>
-              </w:numPr>
-              <w:spacing w:line="288" w:lineRule="auto"/>
-              <w:rPr>
-                <w:lang w:val="en-US"/>
-              </w:rPr>
-            </w:pPr>
-            <w:r>
-              <w:rPr>
-                <w:rtl w:val="0"/>
-                <w:lang w:val="en-US"/>
-              </w:rPr>
-              <w:t>Install plugin</w:t>
-            </w:r>
-          </w:p>
-          <w:p>
-            <w:pPr>
-              <w:pStyle w:val="Body"/>
-              <w:numPr>
-                <w:ilvl w:val="0"/>
-                <w:numId w:val="16"/>
-              </w:numPr>
-              <w:spacing w:line="288" w:lineRule="auto"/>
-              <w:rPr>
-                <w:lang w:val="en-US"/>
-              </w:rPr>
-            </w:pPr>
-            <w:r>
-              <w:rPr>
-                <w:rtl w:val="0"/>
-                <w:lang w:val="en-US"/>
-              </w:rPr>
-              <w:t>Ensure that plugin is installed successfully using cli</w:t>
             </w:r>
           </w:p>
           <w:p>
@@ -10078,6 +10295,7 @@
                 <w:ilvl w:val="0"/>
                 <w:numId w:val="17"/>
               </w:numPr>
+              <w:spacing w:line="288" w:lineRule="auto"/>
               <w:rPr>
                 <w:lang w:val="en-US"/>
               </w:rPr>
@@ -10087,132 +10305,7 @@
                 <w:rtl w:val="0"/>
                 <w:lang w:val="en-US"/>
               </w:rPr>
-              <w:t xml:space="preserve">Create environment with enabled </w:t>
-            </w:r>
-            <w:r>
-              <w:rPr>
-                <w:rtl w:val="0"/>
-                <w:lang w:val="en-US"/>
-              </w:rPr>
-              <w:t xml:space="preserve">ScaleIO </w:t>
-            </w:r>
-            <w:r>
-              <w:rPr>
-                <w:rtl w:val="0"/>
-                <w:lang w:val="en-US"/>
-              </w:rPr>
-              <w:t>plugin in fuel ui</w:t>
-            </w:r>
-          </w:p>
-          <w:p>
-            <w:pPr>
-              <w:pStyle w:val="Body"/>
-              <w:numPr>
-                <w:ilvl w:val="1"/>
-                <w:numId w:val="17"/>
-              </w:numPr>
-              <w:rPr>
-                <w:lang w:val="en-US"/>
-              </w:rPr>
-            </w:pPr>
-            <w:r>
-              <w:rPr>
-                <w:rtl w:val="0"/>
-                <w:lang w:val="en-US"/>
-              </w:rPr>
-              <w:t>Provide passwords for Admin and for Gateway, e.g. qwe123QWE</w:t>
-            </w:r>
-          </w:p>
-          <w:p>
-            <w:pPr>
-              <w:pStyle w:val="Body"/>
-              <w:numPr>
-                <w:ilvl w:val="1"/>
-                <w:numId w:val="17"/>
-              </w:numPr>
-              <w:rPr>
-                <w:lang w:val="en-US"/>
-              </w:rPr>
-            </w:pPr>
-            <w:r>
-              <w:rPr>
-                <w:rtl w:val="0"/>
-                <w:lang w:val="en-US"/>
-              </w:rPr>
-              <w:t>Keep protection domain name and storage pool names in default values</w:t>
-            </w:r>
-          </w:p>
-          <w:p>
-            <w:pPr>
-              <w:pStyle w:val="Body"/>
-              <w:numPr>
-                <w:ilvl w:val="1"/>
-                <w:numId w:val="17"/>
-              </w:numPr>
-              <w:rPr>
-                <w:lang w:val="en-US"/>
-              </w:rPr>
-            </w:pPr>
-            <w:r>
-              <w:rPr>
-                <w:rtl w:val="0"/>
-                <w:lang w:val="en-US"/>
-              </w:rPr>
-              <w:t xml:space="preserve">Input </w:t>
-            </w:r>
-            <w:r>
-              <w:rPr>
-                <w:rtl w:val="0"/>
-                <w:lang w:val="en-US"/>
-              </w:rPr>
-              <w:t>‘</w:t>
-            </w:r>
-            <w:r>
-              <w:rPr>
-                <w:rtl w:val="0"/>
-                <w:lang w:val="en-US"/>
-              </w:rPr>
-              <w:t>/dev/sdb' in Storage devices</w:t>
-            </w:r>
-          </w:p>
-          <w:p>
-            <w:pPr>
-              <w:pStyle w:val="Body"/>
-              <w:numPr>
-                <w:ilvl w:val="1"/>
-                <w:numId w:val="17"/>
-              </w:numPr>
-              <w:rPr>
-                <w:lang w:val="en-US"/>
-              </w:rPr>
-            </w:pPr>
-            <w:r>
-              <w:rPr>
-                <w:rtl w:val="0"/>
-                <w:lang w:val="en-US"/>
-              </w:rPr>
-              <w:t xml:space="preserve">Select checkbox </w:t>
-            </w:r>
-            <w:r>
-              <w:rPr>
-                <w:rtl w:val="0"/>
-                <w:lang w:val="en-US"/>
-              </w:rPr>
-              <w:t>‘</w:t>
-            </w:r>
-            <w:r>
-              <w:rPr>
-                <w:rtl w:val="0"/>
-                <w:lang w:val="en-US"/>
-              </w:rPr>
-              <w:t>Controller as SDS</w:t>
-            </w:r>
-            <w:r>
-              <w:rPr>
-                <w:rtl w:val="0"/>
-                <w:lang w:val="en-US"/>
-              </w:rPr>
-              <w:t>’</w:t>
+              <w:t>Install plugin</w:t>
             </w:r>
           </w:p>
           <w:p>
@@ -10222,6 +10315,7 @@
                 <w:ilvl w:val="0"/>
                 <w:numId w:val="17"/>
               </w:numPr>
+              <w:spacing w:line="288" w:lineRule="auto"/>
               <w:rPr>
                 <w:lang w:val="en-US"/>
               </w:rPr>
@@ -10231,7 +10325,305 @@
                 <w:rtl w:val="0"/>
                 <w:lang w:val="en-US"/>
               </w:rPr>
+              <w:t>Ensure that plugin is installed successfully using cli</w:t>
+            </w:r>
+          </w:p>
+          <w:p>
+            <w:pPr>
+              <w:pStyle w:val="Body"/>
+              <w:numPr>
+                <w:ilvl w:val="0"/>
+                <w:numId w:val="18"/>
+              </w:numPr>
+              <w:rPr>
+                <w:lang w:val="en-US"/>
+              </w:rPr>
+            </w:pPr>
+            <w:r>
+              <w:rPr>
+                <w:rtl w:val="0"/>
+                <w:lang w:val="en-US"/>
+              </w:rPr>
+              <w:t xml:space="preserve">Create environment with enabled </w:t>
+            </w:r>
+            <w:r>
+              <w:rPr>
+                <w:rtl w:val="0"/>
+                <w:lang w:val="en-US"/>
+              </w:rPr>
+              <w:t xml:space="preserve">ScaleIO </w:t>
+            </w:r>
+            <w:r>
+              <w:rPr>
+                <w:rtl w:val="0"/>
+                <w:lang w:val="en-US"/>
+              </w:rPr>
+              <w:t>plugin in fuel ui</w:t>
+            </w:r>
+          </w:p>
+          <w:p>
+            <w:pPr>
+              <w:pStyle w:val="Body"/>
+              <w:numPr>
+                <w:ilvl w:val="1"/>
+                <w:numId w:val="18"/>
+              </w:numPr>
+              <w:rPr>
+                <w:lang w:val="en-US"/>
+              </w:rPr>
+            </w:pPr>
+            <w:r>
+              <w:rPr>
+                <w:rtl w:val="0"/>
+                <w:lang w:val="en-US"/>
+              </w:rPr>
+              <w:t>Provide passwords for Admin and for Gateway, e.g. qwe123QWE</w:t>
+            </w:r>
+          </w:p>
+          <w:p>
+            <w:pPr>
+              <w:pStyle w:val="Body"/>
+              <w:numPr>
+                <w:ilvl w:val="1"/>
+                <w:numId w:val="18"/>
+              </w:numPr>
+              <w:rPr>
+                <w:lang w:val="en-US"/>
+              </w:rPr>
+            </w:pPr>
+            <w:r>
+              <w:rPr>
+                <w:rtl w:val="0"/>
+                <w:lang w:val="en-US"/>
+              </w:rPr>
+              <w:t>Keep protection domain name and storage pool names in default values</w:t>
+            </w:r>
+          </w:p>
+          <w:p>
+            <w:pPr>
+              <w:pStyle w:val="Body"/>
+              <w:numPr>
+                <w:ilvl w:val="1"/>
+                <w:numId w:val="18"/>
+              </w:numPr>
+              <w:rPr>
+                <w:lang w:val="en-US"/>
+              </w:rPr>
+            </w:pPr>
+            <w:r>
+              <w:rPr>
+                <w:rtl w:val="0"/>
+                <w:lang w:val="en-US"/>
+              </w:rPr>
+              <w:t xml:space="preserve">Input </w:t>
+            </w:r>
+            <w:r>
+              <w:rPr>
+                <w:rtl w:val="0"/>
+                <w:lang w:val="en-US"/>
+              </w:rPr>
+              <w:t>‘</w:t>
+            </w:r>
+            <w:r>
+              <w:rPr>
+                <w:rtl w:val="0"/>
+                <w:lang w:val="en-US"/>
+              </w:rPr>
+              <w:t>/dev/sdb' in Storage devices</w:t>
+            </w:r>
+          </w:p>
+          <w:p>
+            <w:pPr>
+              <w:pStyle w:val="Body"/>
+              <w:numPr>
+                <w:ilvl w:val="1"/>
+                <w:numId w:val="18"/>
+              </w:numPr>
+              <w:rPr>
+                <w:lang w:val="en-US"/>
+              </w:rPr>
+            </w:pPr>
+            <w:r>
+              <w:rPr>
+                <w:rtl w:val="0"/>
+                <w:lang w:val="en-US"/>
+              </w:rPr>
+              <w:t xml:space="preserve">Select checkbox </w:t>
+            </w:r>
+            <w:r>
+              <w:rPr>
+                <w:rtl w:val="0"/>
+                <w:lang w:val="en-US"/>
+              </w:rPr>
+              <w:t>‘</w:t>
+            </w:r>
+            <w:r>
+              <w:rPr>
+                <w:rtl w:val="0"/>
+                <w:lang w:val="en-US"/>
+              </w:rPr>
+              <w:t>Controller as SDS</w:t>
+            </w:r>
+            <w:r>
+              <w:rPr>
+                <w:rtl w:val="0"/>
+                <w:lang w:val="en-US"/>
+              </w:rPr>
+              <w:t>’</w:t>
+            </w:r>
+          </w:p>
+          <w:p>
+            <w:pPr>
+              <w:pStyle w:val="Body"/>
+              <w:numPr>
+                <w:ilvl w:val="0"/>
+                <w:numId w:val="18"/>
+              </w:numPr>
+              <w:rPr>
+                <w:lang w:val="en-US"/>
+              </w:rPr>
+            </w:pPr>
+            <w:r>
+              <w:rPr>
+                <w:rtl w:val="0"/>
+                <w:lang w:val="en-US"/>
+              </w:rPr>
               <w:t>Add 3 node with Controller and Cinder role</w:t>
+            </w:r>
+          </w:p>
+          <w:p>
+            <w:pPr>
+              <w:pStyle w:val="Body"/>
+              <w:numPr>
+                <w:ilvl w:val="0"/>
+                <w:numId w:val="18"/>
+              </w:numPr>
+              <w:rPr>
+                <w:lang w:val="en-US"/>
+              </w:rPr>
+            </w:pPr>
+            <w:r>
+              <w:rPr>
+                <w:rtl w:val="0"/>
+                <w:lang w:val="en-US"/>
+              </w:rPr>
+              <w:t xml:space="preserve">Add </w:t>
+            </w:r>
+            <w:r>
+              <w:rPr>
+                <w:rtl w:val="0"/>
+                <w:lang w:val="en-US"/>
+              </w:rPr>
+              <w:t>1 node with Compute</w:t>
+            </w:r>
+            <w:r>
+              <w:rPr>
+                <w:rtl w:val="0"/>
+                <w:lang w:val="en-US"/>
+              </w:rPr>
+              <w:t xml:space="preserve"> </w:t>
+            </w:r>
+            <w:r>
+              <w:rPr>
+                <w:rtl w:val="0"/>
+                <w:lang w:val="en-US"/>
+              </w:rPr>
+              <w:t>role</w:t>
+            </w:r>
+          </w:p>
+          <w:p>
+            <w:pPr>
+              <w:pStyle w:val="Body"/>
+              <w:numPr>
+                <w:ilvl w:val="0"/>
+                <w:numId w:val="18"/>
+              </w:numPr>
+              <w:rPr>
+                <w:lang w:val="en-US"/>
+              </w:rPr>
+            </w:pPr>
+            <w:r>
+              <w:rPr>
+                <w:rtl w:val="0"/>
+                <w:lang w:val="en-US"/>
+              </w:rPr>
+              <w:t>Make second disk (sdb) unallocated for all four nodes</w:t>
+            </w:r>
+          </w:p>
+          <w:p>
+            <w:pPr>
+              <w:pStyle w:val="Body"/>
+              <w:numPr>
+                <w:ilvl w:val="0"/>
+                <w:numId w:val="18"/>
+              </w:numPr>
+              <w:rPr>
+                <w:lang w:val="en-US"/>
+              </w:rPr>
+            </w:pPr>
+            <w:r>
+              <w:rPr>
+                <w:rtl w:val="0"/>
+                <w:lang w:val="en-US"/>
+              </w:rPr>
+              <w:t>Apply network settings</w:t>
+            </w:r>
+          </w:p>
+          <w:p>
+            <w:pPr>
+              <w:pStyle w:val="Body"/>
+              <w:numPr>
+                <w:ilvl w:val="1"/>
+                <w:numId w:val="18"/>
+              </w:numPr>
+              <w:rPr>
+                <w:lang w:val="en-US"/>
+              </w:rPr>
+            </w:pPr>
+            <w:r>
+              <w:rPr>
+                <w:rtl w:val="0"/>
+                <w:lang w:val="en-US"/>
+              </w:rPr>
+              <w:t>IP addresses and assigning networks to interfaces  depend on actual network environment of test lab</w:t>
+            </w:r>
+          </w:p>
+          <w:p>
+            <w:pPr>
+              <w:pStyle w:val="Body"/>
+              <w:numPr>
+                <w:ilvl w:val="0"/>
+                <w:numId w:val="18"/>
+              </w:numPr>
+              <w:rPr>
+                <w:lang w:val="en-US"/>
+              </w:rPr>
+            </w:pPr>
+            <w:r>
+              <w:rPr>
+                <w:rtl w:val="0"/>
+                <w:lang w:val="en-US"/>
+              </w:rPr>
+              <w:t xml:space="preserve">Run network verification </w:t>
+            </w:r>
+          </w:p>
+          <w:p>
+            <w:pPr>
+              <w:pStyle w:val="Body"/>
+              <w:numPr>
+                <w:ilvl w:val="0"/>
+                <w:numId w:val="18"/>
+              </w:numPr>
+              <w:rPr>
+                <w:lang w:val="en-US"/>
+              </w:rPr>
+            </w:pPr>
+            <w:r>
+              <w:rPr>
+                <w:rtl w:val="0"/>
+                <w:lang w:val="en-US"/>
+              </w:rPr>
+              <w:t>Deploy the cluster</w:t>
             </w:r>
           </w:p>
           <w:p>
@@ -10241,6 +10633,7 @@
                 <w:ilvl w:val="0"/>
                 <w:numId w:val="17"/>
               </w:numPr>
+              <w:spacing w:line="288" w:lineRule="auto"/>
               <w:rPr>
                 <w:lang w:val="en-US"/>
               </w:rPr>
@@ -10250,28 +10643,14 @@
                 <w:rtl w:val="0"/>
                 <w:lang w:val="en-US"/>
               </w:rPr>
-              <w:t xml:space="preserve">Add </w:t>
-            </w:r>
-            <w:r>
-              <w:rPr>
-                <w:rtl w:val="0"/>
-                <w:lang w:val="en-US"/>
-              </w:rPr>
-              <w:t>1 node with Compute</w:t>
-            </w:r>
-            <w:r>
-              <w:rPr>
-                <w:rtl w:val="0"/>
-                <w:lang w:val="en-US"/>
-              </w:rPr>
-              <w:t xml:space="preserve"> </w:t>
-            </w:r>
-            <w:r>
-              <w:rPr>
-                <w:rtl w:val="0"/>
-                <w:lang w:val="en-US"/>
-              </w:rPr>
-              <w:t>role</w:t>
+              <w:t>Check ScaleIO cluster state f</w:t>
+            </w:r>
+            <w:r>
+              <w:rPr>
+                <w:rtl w:val="0"/>
+                <w:lang w:val="en-US"/>
+              </w:rPr>
+              <w:t>rom the primary Controller node</w:t>
             </w:r>
           </w:p>
           <w:p>
@@ -10281,6 +10660,7 @@
                 <w:ilvl w:val="0"/>
                 <w:numId w:val="17"/>
               </w:numPr>
+              <w:spacing w:line="288" w:lineRule="auto"/>
               <w:rPr>
                 <w:lang w:val="en-US"/>
               </w:rPr>
@@ -10290,7 +10670,7 @@
                 <w:rtl w:val="0"/>
                 <w:lang w:val="en-US"/>
               </w:rPr>
-              <w:t>Make second disk (sdb) unallocated for all four nodes</w:t>
+              <w:t>Run OSTF</w:t>
             </w:r>
           </w:p>
           <w:p>
@@ -10300,6 +10680,7 @@
                 <w:ilvl w:val="0"/>
                 <w:numId w:val="17"/>
               </w:numPr>
+              <w:spacing w:line="288" w:lineRule="auto"/>
               <w:rPr>
                 <w:lang w:val="en-US"/>
               </w:rPr>
@@ -10309,26 +10690,7 @@
                 <w:rtl w:val="0"/>
                 <w:lang w:val="en-US"/>
               </w:rPr>
-              <w:t>Apply network settings</w:t>
-            </w:r>
-          </w:p>
-          <w:p>
-            <w:pPr>
-              <w:pStyle w:val="Body"/>
-              <w:numPr>
-                <w:ilvl w:val="1"/>
-                <w:numId w:val="17"/>
-              </w:numPr>
-              <w:rPr>
-                <w:lang w:val="en-US"/>
-              </w:rPr>
-            </w:pPr>
-            <w:r>
-              <w:rPr>
-                <w:rtl w:val="0"/>
-                <w:lang w:val="en-US"/>
-              </w:rPr>
-              <w:t>IP addresses and assigning networks to interfaces  depend on actual network environment of test lab</w:t>
+              <w:t>Remove 1 compute node</w:t>
             </w:r>
           </w:p>
           <w:p>
@@ -10338,6 +10700,7 @@
                 <w:ilvl w:val="0"/>
                 <w:numId w:val="17"/>
               </w:numPr>
+              <w:spacing w:line="288" w:lineRule="auto"/>
               <w:rPr>
                 <w:lang w:val="en-US"/>
               </w:rPr>
@@ -10347,7 +10710,7 @@
                 <w:rtl w:val="0"/>
                 <w:lang w:val="en-US"/>
               </w:rPr>
-              <w:t xml:space="preserve">Run network verification </w:t>
+              <w:t>Re-deploy cluster</w:t>
             </w:r>
           </w:p>
           <w:p>
@@ -10357,6 +10720,7 @@
                 <w:ilvl w:val="0"/>
                 <w:numId w:val="17"/>
               </w:numPr>
+              <w:spacing w:line="288" w:lineRule="auto"/>
               <w:rPr>
                 <w:lang w:val="en-US"/>
               </w:rPr>
@@ -10366,7 +10730,21 @@
                 <w:rtl w:val="0"/>
                 <w:lang w:val="en-US"/>
               </w:rPr>
-              <w:t>Deploy the cluster</w:t>
+              <w:t>Check ScaleIO cluster state f</w:t>
+            </w:r>
+            <w:r>
+              <w:rPr>
+                <w:rtl w:val="0"/>
+                <w:lang w:val="en-US"/>
+              </w:rPr>
+              <w:t>rom the primary Controller node</w:t>
+            </w:r>
+            <w:r>
+              <w:rPr>
+                <w:rtl w:val="0"/>
+                <w:lang w:val="en-US"/>
+              </w:rPr>
+              <w:t>, remove disconnected SDS and SDC from ScaleIO cluster via cli</w:t>
             </w:r>
           </w:p>
           <w:p>
@@ -10374,7 +10752,7 @@
               <w:pStyle w:val="Body"/>
               <w:numPr>
                 <w:ilvl w:val="0"/>
-                <w:numId w:val="16"/>
+                <w:numId w:val="17"/>
               </w:numPr>
               <w:spacing w:line="288" w:lineRule="auto"/>
               <w:rPr>
@@ -10386,14 +10764,7 @@
                 <w:rtl w:val="0"/>
                 <w:lang w:val="en-US"/>
               </w:rPr>
-              <w:t>Check ScaleIO cluster state f</w:t>
-            </w:r>
-            <w:r>
-              <w:rPr>
-                <w:rtl w:val="0"/>
-                <w:lang w:val="en-US"/>
-              </w:rPr>
-              <w:t>rom the primary Controller node</w:t>
+              <w:t>Run OSTF</w:t>
             </w:r>
           </w:p>
           <w:p>
@@ -10401,7 +10772,7 @@
               <w:pStyle w:val="Body"/>
               <w:numPr>
                 <w:ilvl w:val="0"/>
-                <w:numId w:val="16"/>
+                <w:numId w:val="17"/>
               </w:numPr>
               <w:spacing w:line="288" w:lineRule="auto"/>
               <w:rPr>
@@ -10413,7 +10784,7 @@
                 <w:rtl w:val="0"/>
                 <w:lang w:val="en-US"/>
               </w:rPr>
-              <w:t>Run OSTF</w:t>
+              <w:t>Add 1 compute node</w:t>
             </w:r>
           </w:p>
           <w:p>
@@ -10421,7 +10792,7 @@
               <w:pStyle w:val="Body"/>
               <w:numPr>
                 <w:ilvl w:val="0"/>
-                <w:numId w:val="16"/>
+                <w:numId w:val="17"/>
               </w:numPr>
               <w:spacing w:line="288" w:lineRule="auto"/>
               <w:rPr>
@@ -10433,7 +10804,7 @@
                 <w:rtl w:val="0"/>
                 <w:lang w:val="en-US"/>
               </w:rPr>
-              <w:t>Remove 1 compute node</w:t>
+              <w:t>Re-deploy cluster</w:t>
             </w:r>
           </w:p>
           <w:p>
@@ -10441,7 +10812,7 @@
               <w:pStyle w:val="Body"/>
               <w:numPr>
                 <w:ilvl w:val="0"/>
-                <w:numId w:val="16"/>
+                <w:numId w:val="17"/>
               </w:numPr>
               <w:spacing w:line="288" w:lineRule="auto"/>
               <w:rPr>
@@ -10453,7 +10824,21 @@
                 <w:rtl w:val="0"/>
                 <w:lang w:val="en-US"/>
               </w:rPr>
-              <w:t>Re-deploy cluster</w:t>
+              <w:t xml:space="preserve">Update controller nodes by running task </w:t>
+            </w:r>
+            <w:r>
+              <w:rPr>
+                <w:rtl w:val="0"/>
+                <w:lang w:val="en-US"/>
+              </w:rPr>
+              <w:t>update_hosts</w:t>
+            </w:r>
+            <w:r>
+              <w:rPr>
+                <w:rtl w:val="0"/>
+                <w:lang w:val="en-US"/>
+              </w:rPr>
+              <w:t xml:space="preserve"> via fuel cli</w:t>
             </w:r>
           </w:p>
           <w:p>
@@ -10461,7 +10846,7 @@
               <w:pStyle w:val="Body"/>
               <w:numPr>
                 <w:ilvl w:val="0"/>
-                <w:numId w:val="16"/>
+                <w:numId w:val="17"/>
               </w:numPr>
               <w:spacing w:line="288" w:lineRule="auto"/>
               <w:rPr>
@@ -10481,13 +10866,6 @@
                 <w:lang w:val="en-US"/>
               </w:rPr>
               <w:t>rom the primary Controller node</w:t>
-            </w:r>
-            <w:r>
-              <w:rPr>
-                <w:rtl w:val="0"/>
-                <w:lang w:val="en-US"/>
-              </w:rPr>
-              <w:t>, remove disconnected SDS and SDC from ScaleIO cluster via cli</w:t>
             </w:r>
           </w:p>
           <w:p>
@@ -10495,128 +10873,7 @@
               <w:pStyle w:val="Body"/>
               <w:numPr>
                 <w:ilvl w:val="0"/>
-                <w:numId w:val="16"/>
-              </w:numPr>
-              <w:spacing w:line="288" w:lineRule="auto"/>
-              <w:rPr>
-                <w:lang w:val="en-US"/>
-              </w:rPr>
-            </w:pPr>
-            <w:r>
-              <w:rPr>
-                <w:rtl w:val="0"/>
-                <w:lang w:val="en-US"/>
-              </w:rPr>
-              <w:t>Run OSTF</w:t>
-            </w:r>
-          </w:p>
-          <w:p>
-            <w:pPr>
-              <w:pStyle w:val="Body"/>
-              <w:numPr>
-                <w:ilvl w:val="0"/>
-                <w:numId w:val="16"/>
-              </w:numPr>
-              <w:spacing w:line="288" w:lineRule="auto"/>
-              <w:rPr>
-                <w:lang w:val="en-US"/>
-              </w:rPr>
-            </w:pPr>
-            <w:r>
-              <w:rPr>
-                <w:rtl w:val="0"/>
-                <w:lang w:val="en-US"/>
-              </w:rPr>
-              <w:t>Add 1 compute node</w:t>
-            </w:r>
-          </w:p>
-          <w:p>
-            <w:pPr>
-              <w:pStyle w:val="Body"/>
-              <w:numPr>
-                <w:ilvl w:val="0"/>
-                <w:numId w:val="16"/>
-              </w:numPr>
-              <w:spacing w:line="288" w:lineRule="auto"/>
-              <w:rPr>
-                <w:lang w:val="en-US"/>
-              </w:rPr>
-            </w:pPr>
-            <w:r>
-              <w:rPr>
-                <w:rtl w:val="0"/>
-                <w:lang w:val="en-US"/>
-              </w:rPr>
-              <w:t>Re-deploy cluster</w:t>
-            </w:r>
-          </w:p>
-          <w:p>
-            <w:pPr>
-              <w:pStyle w:val="Body"/>
-              <w:numPr>
-                <w:ilvl w:val="0"/>
-                <w:numId w:val="16"/>
-              </w:numPr>
-              <w:spacing w:line="288" w:lineRule="auto"/>
-              <w:rPr>
-                <w:lang w:val="en-US"/>
-              </w:rPr>
-            </w:pPr>
-            <w:r>
-              <w:rPr>
-                <w:rtl w:val="0"/>
-                <w:lang w:val="en-US"/>
-              </w:rPr>
-              <w:t xml:space="preserve">Update controller nodes by running task </w:t>
-            </w:r>
-            <w:r>
-              <w:rPr>
-                <w:rtl w:val="0"/>
-                <w:lang w:val="en-US"/>
-              </w:rPr>
-              <w:t>update_hosts</w:t>
-            </w:r>
-            <w:r>
-              <w:rPr>
-                <w:rtl w:val="0"/>
-                <w:lang w:val="en-US"/>
-              </w:rPr>
-              <w:t xml:space="preserve"> via fuel cli</w:t>
-            </w:r>
-          </w:p>
-          <w:p>
-            <w:pPr>
-              <w:pStyle w:val="Body"/>
-              <w:numPr>
-                <w:ilvl w:val="0"/>
-                <w:numId w:val="16"/>
-              </w:numPr>
-              <w:spacing w:line="288" w:lineRule="auto"/>
-              <w:rPr>
-                <w:lang w:val="en-US"/>
-              </w:rPr>
-            </w:pPr>
-            <w:r>
-              <w:rPr>
-                <w:rtl w:val="0"/>
-                <w:lang w:val="en-US"/>
-              </w:rPr>
-              <w:t>Check ScaleIO cluster state f</w:t>
-            </w:r>
-            <w:r>
-              <w:rPr>
-                <w:rtl w:val="0"/>
-                <w:lang w:val="en-US"/>
-              </w:rPr>
-              <w:t>rom the primary Controller node</w:t>
-            </w:r>
-          </w:p>
-          <w:p>
-            <w:pPr>
-              <w:pStyle w:val="Body"/>
-              <w:numPr>
-                <w:ilvl w:val="0"/>
-                <w:numId w:val="16"/>
+                <w:numId w:val="17"/>
               </w:numPr>
               <w:spacing w:line="288" w:lineRule="auto"/>
               <w:rPr>
@@ -10695,7 +10952,7 @@
               <w:pStyle w:val="Body"/>
               <w:numPr>
                 <w:ilvl w:val="0"/>
-                <w:numId w:val="18"/>
+                <w:numId w:val="19"/>
               </w:numPr>
             </w:pPr>
             <w:r>
@@ -10718,7 +10975,7 @@
               <w:pStyle w:val="Body"/>
               <w:numPr>
                 <w:ilvl w:val="0"/>
-                <w:numId w:val="18"/>
+                <w:numId w:val="19"/>
               </w:numPr>
             </w:pPr>
             <w:r>
@@ -10762,7 +11019,7 @@
               <w:pStyle w:val="Body"/>
               <w:numPr>
                 <w:ilvl w:val="1"/>
-                <w:numId w:val="18"/>
+                <w:numId w:val="19"/>
               </w:numPr>
             </w:pPr>
             <w:r>
@@ -10778,7 +11035,7 @@
               <w:pStyle w:val="Body"/>
               <w:numPr>
                 <w:ilvl w:val="1"/>
-                <w:numId w:val="18"/>
+                <w:numId w:val="19"/>
               </w:numPr>
             </w:pPr>
             <w:r>
@@ -10794,7 +11051,7 @@
               <w:pStyle w:val="Body"/>
               <w:numPr>
                 <w:ilvl w:val="1"/>
-                <w:numId w:val="18"/>
+                <w:numId w:val="19"/>
               </w:numPr>
             </w:pPr>
             <w:r>
@@ -10810,7 +11067,7 @@
               <w:pStyle w:val="Body"/>
               <w:numPr>
                 <w:ilvl w:val="1"/>
-                <w:numId w:val="18"/>
+                <w:numId w:val="19"/>
               </w:numPr>
             </w:pPr>
             <w:r>
@@ -10826,7 +11083,7 @@
               <w:pStyle w:val="Body"/>
               <w:numPr>
                 <w:ilvl w:val="0"/>
-                <w:numId w:val="18"/>
+                <w:numId w:val="19"/>
               </w:numPr>
             </w:pPr>
             <w:r>
@@ -10849,7 +11106,7 @@
               <w:pStyle w:val="Body"/>
               <w:numPr>
                 <w:ilvl w:val="0"/>
-                <w:numId w:val="18"/>
+                <w:numId w:val="19"/>
               </w:numPr>
             </w:pPr>
             <w:r>
@@ -10865,7 +11122,7 @@
               <w:pStyle w:val="Body"/>
               <w:numPr>
                 <w:ilvl w:val="0"/>
-                <w:numId w:val="18"/>
+                <w:numId w:val="19"/>
               </w:numPr>
             </w:pPr>
             <w:r>
@@ -10901,8 +11158,8 @@
           <w:rFonts w:ascii="Arial" w:cs="Arial" w:hAnsi="Arial" w:eastAsia="Arial"/>
         </w:rPr>
       </w:pPr>
-      <w:bookmarkStart w:name="_Toc14" w:id="50"/>
-      <w:bookmarkStart w:name="hsf9irtsbnouf" w:id="51"/>
+      <w:bookmarkStart w:name="_Toc14" w:id="54"/>
+      <w:bookmarkStart w:name="hsf9irtsbnouf" w:id="55"/>
       <w:r>
         <w:rPr>
           <w:rFonts w:ascii="Arial" w:hAnsi="Arial"/>
@@ -10911,7 +11168,7 @@
         </w:rPr>
         <w:t>Uninstall of plugin with deployed environment</w:t>
       </w:r>
-      <w:bookmarkEnd w:id="50"/>
+      <w:bookmarkEnd w:id="54"/>
     </w:p>
     <w:p>
       <w:pPr>
@@ -11073,7 +11330,7 @@
               <w:pStyle w:val="Body"/>
               <w:numPr>
                 <w:ilvl w:val="0"/>
-                <w:numId w:val="19"/>
+                <w:numId w:val="20"/>
               </w:numPr>
               <w:spacing w:line="288" w:lineRule="auto"/>
               <w:rPr>
@@ -11093,7 +11350,7 @@
               <w:pStyle w:val="Body"/>
               <w:numPr>
                 <w:ilvl w:val="0"/>
-                <w:numId w:val="19"/>
+                <w:numId w:val="20"/>
               </w:numPr>
               <w:spacing w:line="288" w:lineRule="auto"/>
               <w:rPr>
@@ -11113,7 +11370,7 @@
               <w:pStyle w:val="Body"/>
               <w:numPr>
                 <w:ilvl w:val="0"/>
-                <w:numId w:val="19"/>
+                <w:numId w:val="20"/>
               </w:numPr>
               <w:spacing w:line="288" w:lineRule="auto"/>
               <w:rPr>
@@ -11133,7 +11390,7 @@
               <w:pStyle w:val="Body"/>
               <w:numPr>
                 <w:ilvl w:val="0"/>
-                <w:numId w:val="19"/>
+                <w:numId w:val="20"/>
               </w:numPr>
               <w:spacing w:line="288" w:lineRule="auto"/>
               <w:rPr>
@@ -11153,7 +11410,7 @@
               <w:pStyle w:val="Body"/>
               <w:numPr>
                 <w:ilvl w:val="0"/>
-                <w:numId w:val="19"/>
+                <w:numId w:val="20"/>
               </w:numPr>
               <w:spacing w:line="288" w:lineRule="auto"/>
               <w:rPr>
@@ -11173,7 +11430,7 @@
               <w:pStyle w:val="Body"/>
               <w:numPr>
                 <w:ilvl w:val="0"/>
-                <w:numId w:val="19"/>
+                <w:numId w:val="20"/>
               </w:numPr>
               <w:spacing w:line="288" w:lineRule="auto"/>
               <w:rPr>
@@ -11193,7 +11450,7 @@
               <w:pStyle w:val="Body"/>
               <w:numPr>
                 <w:ilvl w:val="0"/>
-                <w:numId w:val="19"/>
+                <w:numId w:val="20"/>
               </w:numPr>
               <w:spacing w:line="288" w:lineRule="auto"/>
               <w:rPr>
@@ -11338,8 +11595,8 @@
           <w:rFonts w:ascii="Arial" w:cs="Arial" w:hAnsi="Arial" w:eastAsia="Arial"/>
         </w:rPr>
       </w:pPr>
-      <w:bookmarkStart w:name="_Toc15" w:id="52"/>
-      <w:bookmarkStart w:name="h3oa18jdmatyj" w:id="53"/>
+      <w:bookmarkStart w:name="_Toc15" w:id="56"/>
+      <w:bookmarkStart w:name="h3oa18jdmatyj" w:id="57"/>
       <w:r>
         <w:rPr>
           <w:rFonts w:ascii="Arial" w:hAnsi="Arial"/>
@@ -11348,7 +11605,7 @@
         </w:rPr>
         <w:t>Uninstall of plugin</w:t>
       </w:r>
-      <w:bookmarkEnd w:id="52"/>
+      <w:bookmarkEnd w:id="56"/>
     </w:p>
     <w:p>
       <w:pPr>
@@ -11510,7 +11767,7 @@
               <w:pStyle w:val="Body"/>
               <w:numPr>
                 <w:ilvl w:val="0"/>
-                <w:numId w:val="20"/>
+                <w:numId w:val="21"/>
               </w:numPr>
               <w:spacing w:line="288" w:lineRule="auto"/>
               <w:rPr>
@@ -11530,7 +11787,7 @@
               <w:pStyle w:val="Body"/>
               <w:numPr>
                 <w:ilvl w:val="0"/>
-                <w:numId w:val="20"/>
+                <w:numId w:val="21"/>
               </w:numPr>
               <w:spacing w:line="288" w:lineRule="auto"/>
               <w:rPr>
@@ -11550,7 +11807,7 @@
               <w:pStyle w:val="Body"/>
               <w:numPr>
                 <w:ilvl w:val="0"/>
-                <w:numId w:val="20"/>
+                <w:numId w:val="21"/>
               </w:numPr>
               <w:spacing w:line="288" w:lineRule="auto"/>
               <w:rPr>
@@ -11570,7 +11827,7 @@
               <w:pStyle w:val="Body"/>
               <w:numPr>
                 <w:ilvl w:val="0"/>
-                <w:numId w:val="20"/>
+                <w:numId w:val="21"/>
               </w:numPr>
               <w:spacing w:line="288" w:lineRule="auto"/>
               <w:rPr>
@@ -11686,8 +11943,8 @@
           <w:rFonts w:ascii="Arial" w:cs="Arial" w:hAnsi="Arial" w:eastAsia="Arial"/>
         </w:rPr>
       </w:pPr>
-      <w:bookmarkStart w:name="_Toc16" w:id="54"/>
-      <w:bookmarkStart w:name="hsq6iwh656wfp" w:id="55"/>
+      <w:bookmarkStart w:name="_Toc16" w:id="58"/>
+      <w:bookmarkStart w:name="hsq6iwh656wfp" w:id="59"/>
       <w:r>
         <w:rPr>
           <w:rFonts w:ascii="Arial" w:hAnsi="Arial"/>
@@ -11695,7 +11952,7 @@
         </w:rPr>
         <w:t>Appendix</w:t>
       </w:r>
-      <w:bookmarkEnd w:id="54"/>
+      <w:bookmarkEnd w:id="58"/>
     </w:p>
     <w:p>
       <w:pPr>
@@ -11707,7 +11964,7 @@
         <w:pStyle w:val="Body"/>
         <w:spacing w:line="276" w:lineRule="auto"/>
       </w:pPr>
-      <w:bookmarkStart w:name="hsq6iwh656wfp" w:id="56"/>
+      <w:bookmarkStart w:name="hsq6iwh656wfp" w:id="60"/>
     </w:p>
     <w:tbl>
       <w:tblPr>
@@ -12178,7 +12435,7 @@
         <w:pStyle w:val="Body"/>
         <w:spacing w:line="276" w:lineRule="auto"/>
       </w:pPr>
-      <w:bookmarkStart w:name="hsq6iwh656wfp" w:id="57"/>
+      <w:bookmarkStart w:name="hsq6iwh656wfp" w:id="61"/>
       <w:r/>
     </w:p>
     <w:sectPr>
@@ -12215,7 +12472,7 @@
       <w:fldChar w:fldCharType="separate" w:fldLock="0"/>
     </w:r>
     <w:r>
-      <w:t>11</w:t>
+      <w:t>12</w:t>
     </w:r>
     <w:r>
       <w:rPr/>
@@ -14415,10 +14672,10 @@
       <w:start w:val="1"/>
       <w:numFmt w:val="decimal"/>
       <w:suff w:val="tab"/>
-      <w:lvlText w:val="%1."/>
+      <w:lvlText w:val="%1)"/>
       <w:lvlJc w:val="left"/>
       <w:pPr>
-        <w:ind w:left="720" w:hanging="360"/>
+        <w:ind w:left="637" w:hanging="277"/>
       </w:pPr>
       <w:rPr>
         <w:rFonts w:hAnsi="Arial Unicode MS"/>
@@ -14470,7 +14727,7 @@
       <w:lvlText w:val="%3."/>
       <w:lvlJc w:val="left"/>
       <w:pPr>
-        <w:ind w:left="2160" w:hanging="464"/>
+        <w:ind w:left="2160" w:hanging="284"/>
       </w:pPr>
       <w:rPr>
         <w:rFonts w:hAnsi="Arial Unicode MS"/>
@@ -14548,7 +14805,7 @@
       <w:lvlText w:val="%6."/>
       <w:lvlJc w:val="left"/>
       <w:pPr>
-        <w:ind w:left="4320" w:hanging="464"/>
+        <w:ind w:left="4320" w:hanging="284"/>
       </w:pPr>
       <w:rPr>
         <w:rFonts w:hAnsi="Arial Unicode MS"/>
@@ -14626,7 +14883,7 @@
       <w:lvlText w:val="%9."/>
       <w:lvlJc w:val="left"/>
       <w:pPr>
-        <w:ind w:left="6480" w:hanging="464"/>
+        <w:ind w:left="6480" w:hanging="284"/>
       </w:pPr>
       <w:rPr>
         <w:rFonts w:hAnsi="Arial Unicode MS"/>
@@ -14655,7 +14912,7 @@
       <w:lvlText w:val="%1."/>
       <w:lvlJc w:val="left"/>
       <w:pPr>
-        <w:ind w:left="232" w:hanging="232"/>
+        <w:ind w:left="720" w:hanging="360"/>
       </w:pPr>
       <w:rPr>
         <w:rFonts w:hAnsi="Arial Unicode MS"/>
@@ -14676,12 +14933,12 @@
     </w:lvl>
     <w:lvl w:ilvl="1">
       <w:start w:val="1"/>
-      <w:numFmt w:val="decimal"/>
+      <w:numFmt w:val="lowerLetter"/>
       <w:suff w:val="tab"/>
       <w:lvlText w:val="%2."/>
       <w:lvlJc w:val="left"/>
       <w:pPr>
-        <w:ind w:left="1032" w:hanging="232"/>
+        <w:ind w:left="1440" w:hanging="360"/>
       </w:pPr>
       <w:rPr>
         <w:rFonts w:hAnsi="Arial Unicode MS"/>
@@ -14702,12 +14959,12 @@
     </w:lvl>
     <w:lvl w:ilvl="2">
       <w:start w:val="1"/>
-      <w:numFmt w:val="decimal"/>
+      <w:numFmt w:val="lowerRoman"/>
       <w:suff w:val="tab"/>
       <w:lvlText w:val="%3."/>
       <w:lvlJc w:val="left"/>
       <w:pPr>
-        <w:ind w:left="1832" w:hanging="232"/>
+        <w:ind w:left="2160" w:hanging="464"/>
       </w:pPr>
       <w:rPr>
         <w:rFonts w:hAnsi="Arial Unicode MS"/>
@@ -14733,7 +14990,7 @@
       <w:lvlText w:val="%4."/>
       <w:lvlJc w:val="left"/>
       <w:pPr>
-        <w:ind w:left="2632" w:hanging="232"/>
+        <w:ind w:left="2880" w:hanging="360"/>
       </w:pPr>
       <w:rPr>
         <w:rFonts w:hAnsi="Arial Unicode MS"/>
@@ -14754,12 +15011,12 @@
     </w:lvl>
     <w:lvl w:ilvl="4">
       <w:start w:val="1"/>
-      <w:numFmt w:val="decimal"/>
+      <w:numFmt w:val="lowerLetter"/>
       <w:suff w:val="tab"/>
       <w:lvlText w:val="%5."/>
       <w:lvlJc w:val="left"/>
       <w:pPr>
-        <w:ind w:left="3432" w:hanging="232"/>
+        <w:ind w:left="3600" w:hanging="360"/>
       </w:pPr>
       <w:rPr>
         <w:rFonts w:hAnsi="Arial Unicode MS"/>
@@ -14780,12 +15037,12 @@
     </w:lvl>
     <w:lvl w:ilvl="5">
       <w:start w:val="1"/>
-      <w:numFmt w:val="decimal"/>
+      <w:numFmt w:val="lowerRoman"/>
       <w:suff w:val="tab"/>
       <w:lvlText w:val="%6."/>
       <w:lvlJc w:val="left"/>
       <w:pPr>
-        <w:ind w:left="4232" w:hanging="232"/>
+        <w:ind w:left="4320" w:hanging="464"/>
       </w:pPr>
       <w:rPr>
         <w:rFonts w:hAnsi="Arial Unicode MS"/>
@@ -14811,7 +15068,7 @@
       <w:lvlText w:val="%7."/>
       <w:lvlJc w:val="left"/>
       <w:pPr>
-        <w:ind w:left="5032" w:hanging="232"/>
+        <w:ind w:left="5040" w:hanging="360"/>
       </w:pPr>
       <w:rPr>
         <w:rFonts w:hAnsi="Arial Unicode MS"/>
@@ -14832,12 +15089,12 @@
     </w:lvl>
     <w:lvl w:ilvl="7">
       <w:start w:val="1"/>
-      <w:numFmt w:val="decimal"/>
+      <w:numFmt w:val="lowerLetter"/>
       <w:suff w:val="tab"/>
       <w:lvlText w:val="%8."/>
       <w:lvlJc w:val="left"/>
       <w:pPr>
-        <w:ind w:left="5832" w:hanging="232"/>
+        <w:ind w:left="5760" w:hanging="360"/>
       </w:pPr>
       <w:rPr>
         <w:rFonts w:hAnsi="Arial Unicode MS"/>
@@ -14858,12 +15115,12 @@
     </w:lvl>
     <w:lvl w:ilvl="8">
       <w:start w:val="1"/>
-      <w:numFmt w:val="decimal"/>
+      <w:numFmt w:val="lowerRoman"/>
       <w:suff w:val="tab"/>
       <w:lvlText w:val="%9."/>
       <w:lvlJc w:val="left"/>
       <w:pPr>
-        <w:ind w:left="6632" w:hanging="232"/>
+        <w:ind w:left="6480" w:hanging="464"/>
       </w:pPr>
       <w:rPr>
         <w:rFonts w:hAnsi="Arial Unicode MS"/>
@@ -14892,7 +15149,7 @@
       <w:lvlText w:val="%1."/>
       <w:lvlJc w:val="left"/>
       <w:pPr>
-        <w:ind w:left="720" w:hanging="360"/>
+        <w:ind w:left="232" w:hanging="232"/>
       </w:pPr>
       <w:rPr>
         <w:rFonts w:hAnsi="Arial Unicode MS"/>
@@ -14913,12 +15170,12 @@
     </w:lvl>
     <w:lvl w:ilvl="1">
       <w:start w:val="1"/>
-      <w:numFmt w:val="lowerLetter"/>
+      <w:numFmt w:val="decimal"/>
       <w:suff w:val="tab"/>
       <w:lvlText w:val="%2."/>
       <w:lvlJc w:val="left"/>
       <w:pPr>
-        <w:ind w:left="1440" w:hanging="360"/>
+        <w:ind w:left="1032" w:hanging="232"/>
       </w:pPr>
       <w:rPr>
         <w:rFonts w:hAnsi="Arial Unicode MS"/>
@@ -14939,12 +15196,12 @@
     </w:lvl>
     <w:lvl w:ilvl="2">
       <w:start w:val="1"/>
-      <w:numFmt w:val="lowerRoman"/>
+      <w:numFmt w:val="decimal"/>
       <w:suff w:val="tab"/>
       <w:lvlText w:val="%3."/>
       <w:lvlJc w:val="left"/>
       <w:pPr>
-        <w:ind w:left="2160" w:hanging="464"/>
+        <w:ind w:left="1832" w:hanging="232"/>
       </w:pPr>
       <w:rPr>
         <w:rFonts w:hAnsi="Arial Unicode MS"/>
@@ -14970,7 +15227,7 @@
       <w:lvlText w:val="%4."/>
       <w:lvlJc w:val="left"/>
       <w:pPr>
-        <w:ind w:left="2880" w:hanging="360"/>
+        <w:ind w:left="2632" w:hanging="232"/>
       </w:pPr>
       <w:rPr>
         <w:rFonts w:hAnsi="Arial Unicode MS"/>
@@ -14991,12 +15248,12 @@
     </w:lvl>
     <w:lvl w:ilvl="4">
       <w:start w:val="1"/>
-      <w:numFmt w:val="lowerLetter"/>
+      <w:numFmt w:val="decimal"/>
       <w:suff w:val="tab"/>
       <w:lvlText w:val="%5."/>
       <w:lvlJc w:val="left"/>
       <w:pPr>
-        <w:ind w:left="3600" w:hanging="360"/>
+        <w:ind w:left="3432" w:hanging="232"/>
       </w:pPr>
       <w:rPr>
         <w:rFonts w:hAnsi="Arial Unicode MS"/>
@@ -15017,12 +15274,12 @@
     </w:lvl>
     <w:lvl w:ilvl="5">
       <w:start w:val="1"/>
-      <w:numFmt w:val="lowerRoman"/>
+      <w:numFmt w:val="decimal"/>
       <w:suff w:val="tab"/>
       <w:lvlText w:val="%6."/>
       <w:lvlJc w:val="left"/>
       <w:pPr>
-        <w:ind w:left="4320" w:hanging="464"/>
+        <w:ind w:left="4232" w:hanging="232"/>
       </w:pPr>
       <w:rPr>
         <w:rFonts w:hAnsi="Arial Unicode MS"/>
@@ -15048,7 +15305,7 @@
       <w:lvlText w:val="%7."/>
       <w:lvlJc w:val="left"/>
       <w:pPr>
-        <w:ind w:left="5040" w:hanging="360"/>
+        <w:ind w:left="5032" w:hanging="232"/>
       </w:pPr>
       <w:rPr>
         <w:rFonts w:hAnsi="Arial Unicode MS"/>
@@ -15069,12 +15326,12 @@
     </w:lvl>
     <w:lvl w:ilvl="7">
       <w:start w:val="1"/>
-      <w:numFmt w:val="lowerLetter"/>
+      <w:numFmt w:val="decimal"/>
       <w:suff w:val="tab"/>
       <w:lvlText w:val="%8."/>
       <w:lvlJc w:val="left"/>
       <w:pPr>
-        <w:ind w:left="5760" w:hanging="360"/>
+        <w:ind w:left="5832" w:hanging="232"/>
       </w:pPr>
       <w:rPr>
         <w:rFonts w:hAnsi="Arial Unicode MS"/>
@@ -15095,12 +15352,12 @@
     </w:lvl>
     <w:lvl w:ilvl="8">
       <w:start w:val="1"/>
-      <w:numFmt w:val="lowerRoman"/>
+      <w:numFmt w:val="decimal"/>
       <w:suff w:val="tab"/>
       <w:lvlText w:val="%9."/>
       <w:lvlJc w:val="left"/>
       <w:pPr>
-        <w:ind w:left="6480" w:hanging="464"/>
+        <w:ind w:left="6632" w:hanging="232"/>
       </w:pPr>
       <w:rPr>
         <w:rFonts w:hAnsi="Arial Unicode MS"/>
@@ -15366,7 +15623,7 @@
       <w:lvlText w:val="%1."/>
       <w:lvlJc w:val="left"/>
       <w:pPr>
-        <w:ind w:left="232" w:hanging="232"/>
+        <w:ind w:left="720" w:hanging="360"/>
       </w:pPr>
       <w:rPr>
         <w:rFonts w:hAnsi="Arial Unicode MS"/>
@@ -15387,12 +15644,12 @@
     </w:lvl>
     <w:lvl w:ilvl="1">
       <w:start w:val="1"/>
-      <w:numFmt w:val="decimal"/>
+      <w:numFmt w:val="lowerLetter"/>
       <w:suff w:val="tab"/>
       <w:lvlText w:val="%2."/>
       <w:lvlJc w:val="left"/>
       <w:pPr>
-        <w:ind w:left="1032" w:hanging="232"/>
+        <w:ind w:left="1440" w:hanging="360"/>
       </w:pPr>
       <w:rPr>
         <w:rFonts w:hAnsi="Arial Unicode MS"/>
@@ -15413,12 +15670,12 @@
     </w:lvl>
     <w:lvl w:ilvl="2">
       <w:start w:val="1"/>
-      <w:numFmt w:val="decimal"/>
+      <w:numFmt w:val="lowerRoman"/>
       <w:suff w:val="tab"/>
       <w:lvlText w:val="%3."/>
       <w:lvlJc w:val="left"/>
       <w:pPr>
-        <w:ind w:left="1832" w:hanging="232"/>
+        <w:ind w:left="2160" w:hanging="464"/>
       </w:pPr>
       <w:rPr>
         <w:rFonts w:hAnsi="Arial Unicode MS"/>
@@ -15444,7 +15701,7 @@
       <w:lvlText w:val="%4."/>
       <w:lvlJc w:val="left"/>
       <w:pPr>
-        <w:ind w:left="2632" w:hanging="232"/>
+        <w:ind w:left="2880" w:hanging="360"/>
       </w:pPr>
       <w:rPr>
         <w:rFonts w:hAnsi="Arial Unicode MS"/>
@@ -15465,12 +15722,12 @@
     </w:lvl>
     <w:lvl w:ilvl="4">
       <w:start w:val="1"/>
-      <w:numFmt w:val="decimal"/>
+      <w:numFmt w:val="lowerLetter"/>
       <w:suff w:val="tab"/>
       <w:lvlText w:val="%5."/>
       <w:lvlJc w:val="left"/>
       <w:pPr>
-        <w:ind w:left="3432" w:hanging="232"/>
+        <w:ind w:left="3600" w:hanging="360"/>
       </w:pPr>
       <w:rPr>
         <w:rFonts w:hAnsi="Arial Unicode MS"/>
@@ -15491,12 +15748,12 @@
     </w:lvl>
     <w:lvl w:ilvl="5">
       <w:start w:val="1"/>
-      <w:numFmt w:val="decimal"/>
+      <w:numFmt w:val="lowerRoman"/>
       <w:suff w:val="tab"/>
       <w:lvlText w:val="%6."/>
       <w:lvlJc w:val="left"/>
       <w:pPr>
-        <w:ind w:left="4232" w:hanging="232"/>
+        <w:ind w:left="4320" w:hanging="464"/>
       </w:pPr>
       <w:rPr>
         <w:rFonts w:hAnsi="Arial Unicode MS"/>
@@ -15522,7 +15779,7 @@
       <w:lvlText w:val="%7."/>
       <w:lvlJc w:val="left"/>
       <w:pPr>
-        <w:ind w:left="5032" w:hanging="232"/>
+        <w:ind w:left="5040" w:hanging="360"/>
       </w:pPr>
       <w:rPr>
         <w:rFonts w:hAnsi="Arial Unicode MS"/>
@@ -15543,12 +15800,12 @@
     </w:lvl>
     <w:lvl w:ilvl="7">
       <w:start w:val="1"/>
-      <w:numFmt w:val="decimal"/>
+      <w:numFmt w:val="lowerLetter"/>
       <w:suff w:val="tab"/>
       <w:lvlText w:val="%8."/>
       <w:lvlJc w:val="left"/>
       <w:pPr>
-        <w:ind w:left="5832" w:hanging="232"/>
+        <w:ind w:left="5760" w:hanging="360"/>
       </w:pPr>
       <w:rPr>
         <w:rFonts w:hAnsi="Arial Unicode MS"/>
@@ -15569,12 +15826,12 @@
     </w:lvl>
     <w:lvl w:ilvl="8">
       <w:start w:val="1"/>
-      <w:numFmt w:val="decimal"/>
+      <w:numFmt w:val="lowerRoman"/>
       <w:suff w:val="tab"/>
       <w:lvlText w:val="%9."/>
       <w:lvlJc w:val="left"/>
       <w:pPr>
-        <w:ind w:left="6632" w:hanging="232"/>
+        <w:ind w:left="6480" w:hanging="464"/>
       </w:pPr>
       <w:rPr>
         <w:rFonts w:hAnsi="Arial Unicode MS"/>
@@ -15603,6 +15860,243 @@
       <w:lvlText w:val="%1."/>
       <w:lvlJc w:val="left"/>
       <w:pPr>
+        <w:ind w:left="232" w:hanging="232"/>
+      </w:pPr>
+      <w:rPr>
+        <w:rFonts w:hAnsi="Arial Unicode MS"/>
+        <w:caps w:val="0"/>
+        <w:smallCaps w:val="0"/>
+        <w:strike w:val="0"/>
+        <w:dstrike w:val="0"/>
+        <w:outline w:val="0"/>
+        <w:emboss w:val="0"/>
+        <w:imprint w:val="0"/>
+        <w:spacing w:val="0"/>
+        <w:w w:val="100"/>
+        <w:kern w:val="0"/>
+        <w:position w:val="0"/>
+        <w:highlight w:val="none"/>
+        <w:vertAlign w:val="baseline"/>
+      </w:rPr>
+    </w:lvl>
+    <w:lvl w:ilvl="1">
+      <w:start w:val="1"/>
+      <w:numFmt w:val="decimal"/>
+      <w:suff w:val="tab"/>
+      <w:lvlText w:val="%2."/>
+      <w:lvlJc w:val="left"/>
+      <w:pPr>
+        <w:ind w:left="1032" w:hanging="232"/>
+      </w:pPr>
+      <w:rPr>
+        <w:rFonts w:hAnsi="Arial Unicode MS"/>
+        <w:caps w:val="0"/>
+        <w:smallCaps w:val="0"/>
+        <w:strike w:val="0"/>
+        <w:dstrike w:val="0"/>
+        <w:outline w:val="0"/>
+        <w:emboss w:val="0"/>
+        <w:imprint w:val="0"/>
+        <w:spacing w:val="0"/>
+        <w:w w:val="100"/>
+        <w:kern w:val="0"/>
+        <w:position w:val="0"/>
+        <w:highlight w:val="none"/>
+        <w:vertAlign w:val="baseline"/>
+      </w:rPr>
+    </w:lvl>
+    <w:lvl w:ilvl="2">
+      <w:start w:val="1"/>
+      <w:numFmt w:val="decimal"/>
+      <w:suff w:val="tab"/>
+      <w:lvlText w:val="%3."/>
+      <w:lvlJc w:val="left"/>
+      <w:pPr>
+        <w:ind w:left="1832" w:hanging="232"/>
+      </w:pPr>
+      <w:rPr>
+        <w:rFonts w:hAnsi="Arial Unicode MS"/>
+        <w:caps w:val="0"/>
+        <w:smallCaps w:val="0"/>
+        <w:strike w:val="0"/>
+        <w:dstrike w:val="0"/>
+        <w:outline w:val="0"/>
+        <w:emboss w:val="0"/>
+        <w:imprint w:val="0"/>
+        <w:spacing w:val="0"/>
+        <w:w w:val="100"/>
+        <w:kern w:val="0"/>
+        <w:position w:val="0"/>
+        <w:highlight w:val="none"/>
+        <w:vertAlign w:val="baseline"/>
+      </w:rPr>
+    </w:lvl>
+    <w:lvl w:ilvl="3">
+      <w:start w:val="1"/>
+      <w:numFmt w:val="decimal"/>
+      <w:suff w:val="tab"/>
+      <w:lvlText w:val="%4."/>
+      <w:lvlJc w:val="left"/>
+      <w:pPr>
+        <w:ind w:left="2632" w:hanging="232"/>
+      </w:pPr>
+      <w:rPr>
+        <w:rFonts w:hAnsi="Arial Unicode MS"/>
+        <w:caps w:val="0"/>
+        <w:smallCaps w:val="0"/>
+        <w:strike w:val="0"/>
+        <w:dstrike w:val="0"/>
+        <w:outline w:val="0"/>
+        <w:emboss w:val="0"/>
+        <w:imprint w:val="0"/>
+        <w:spacing w:val="0"/>
+        <w:w w:val="100"/>
+        <w:kern w:val="0"/>
+        <w:position w:val="0"/>
+        <w:highlight w:val="none"/>
+        <w:vertAlign w:val="baseline"/>
+      </w:rPr>
+    </w:lvl>
+    <w:lvl w:ilvl="4">
+      <w:start w:val="1"/>
+      <w:numFmt w:val="decimal"/>
+      <w:suff w:val="tab"/>
+      <w:lvlText w:val="%5."/>
+      <w:lvlJc w:val="left"/>
+      <w:pPr>
+        <w:ind w:left="3432" w:hanging="232"/>
+      </w:pPr>
+      <w:rPr>
+        <w:rFonts w:hAnsi="Arial Unicode MS"/>
+        <w:caps w:val="0"/>
+        <w:smallCaps w:val="0"/>
+        <w:strike w:val="0"/>
+        <w:dstrike w:val="0"/>
+        <w:outline w:val="0"/>
+        <w:emboss w:val="0"/>
+        <w:imprint w:val="0"/>
+        <w:spacing w:val="0"/>
+        <w:w w:val="100"/>
+        <w:kern w:val="0"/>
+        <w:position w:val="0"/>
+        <w:highlight w:val="none"/>
+        <w:vertAlign w:val="baseline"/>
+      </w:rPr>
+    </w:lvl>
+    <w:lvl w:ilvl="5">
+      <w:start w:val="1"/>
+      <w:numFmt w:val="decimal"/>
+      <w:suff w:val="tab"/>
+      <w:lvlText w:val="%6."/>
+      <w:lvlJc w:val="left"/>
+      <w:pPr>
+        <w:ind w:left="4232" w:hanging="232"/>
+      </w:pPr>
+      <w:rPr>
+        <w:rFonts w:hAnsi="Arial Unicode MS"/>
+        <w:caps w:val="0"/>
+        <w:smallCaps w:val="0"/>
+        <w:strike w:val="0"/>
+        <w:dstrike w:val="0"/>
+        <w:outline w:val="0"/>
+        <w:emboss w:val="0"/>
+        <w:imprint w:val="0"/>
+        <w:spacing w:val="0"/>
+        <w:w w:val="100"/>
+        <w:kern w:val="0"/>
+        <w:position w:val="0"/>
+        <w:highlight w:val="none"/>
+        <w:vertAlign w:val="baseline"/>
+      </w:rPr>
+    </w:lvl>
+    <w:lvl w:ilvl="6">
+      <w:start w:val="1"/>
+      <w:numFmt w:val="decimal"/>
+      <w:suff w:val="tab"/>
+      <w:lvlText w:val="%7."/>
+      <w:lvlJc w:val="left"/>
+      <w:pPr>
+        <w:ind w:left="5032" w:hanging="232"/>
+      </w:pPr>
+      <w:rPr>
+        <w:rFonts w:hAnsi="Arial Unicode MS"/>
+        <w:caps w:val="0"/>
+        <w:smallCaps w:val="0"/>
+        <w:strike w:val="0"/>
+        <w:dstrike w:val="0"/>
+        <w:outline w:val="0"/>
+        <w:emboss w:val="0"/>
+        <w:imprint w:val="0"/>
+        <w:spacing w:val="0"/>
+        <w:w w:val="100"/>
+        <w:kern w:val="0"/>
+        <w:position w:val="0"/>
+        <w:highlight w:val="none"/>
+        <w:vertAlign w:val="baseline"/>
+      </w:rPr>
+    </w:lvl>
+    <w:lvl w:ilvl="7">
+      <w:start w:val="1"/>
+      <w:numFmt w:val="decimal"/>
+      <w:suff w:val="tab"/>
+      <w:lvlText w:val="%8."/>
+      <w:lvlJc w:val="left"/>
+      <w:pPr>
+        <w:ind w:left="5832" w:hanging="232"/>
+      </w:pPr>
+      <w:rPr>
+        <w:rFonts w:hAnsi="Arial Unicode MS"/>
+        <w:caps w:val="0"/>
+        <w:smallCaps w:val="0"/>
+        <w:strike w:val="0"/>
+        <w:dstrike w:val="0"/>
+        <w:outline w:val="0"/>
+        <w:emboss w:val="0"/>
+        <w:imprint w:val="0"/>
+        <w:spacing w:val="0"/>
+        <w:w w:val="100"/>
+        <w:kern w:val="0"/>
+        <w:position w:val="0"/>
+        <w:highlight w:val="none"/>
+        <w:vertAlign w:val="baseline"/>
+      </w:rPr>
+    </w:lvl>
+    <w:lvl w:ilvl="8">
+      <w:start w:val="1"/>
+      <w:numFmt w:val="decimal"/>
+      <w:suff w:val="tab"/>
+      <w:lvlText w:val="%9."/>
+      <w:lvlJc w:val="left"/>
+      <w:pPr>
+        <w:ind w:left="6632" w:hanging="232"/>
+      </w:pPr>
+      <w:rPr>
+        <w:rFonts w:hAnsi="Arial Unicode MS"/>
+        <w:caps w:val="0"/>
+        <w:smallCaps w:val="0"/>
+        <w:strike w:val="0"/>
+        <w:dstrike w:val="0"/>
+        <w:outline w:val="0"/>
+        <w:emboss w:val="0"/>
+        <w:imprint w:val="0"/>
+        <w:spacing w:val="0"/>
+        <w:w w:val="100"/>
+        <w:kern w:val="0"/>
+        <w:position w:val="0"/>
+        <w:highlight w:val="none"/>
+        <w:vertAlign w:val="baseline"/>
+      </w:rPr>
+    </w:lvl>
+  </w:abstractNum>
+  <w:abstractNum w:abstractNumId="19">
+    <w:multiLevelType w:val="hybridMultilevel"/>
+    <w:lvl w:ilvl="0">
+      <w:start w:val="1"/>
+      <w:numFmt w:val="decimal"/>
+      <w:suff w:val="tab"/>
+      <w:lvlText w:val="%1."/>
+      <w:lvlJc w:val="left"/>
+      <w:pPr>
         <w:ind w:left="720" w:hanging="360"/>
       </w:pPr>
       <w:rPr>
@@ -15831,7 +16325,7 @@
       </w:rPr>
     </w:lvl>
   </w:abstractNum>
-  <w:abstractNum w:abstractNumId="19">
+  <w:abstractNum w:abstractNumId="20">
     <w:multiLevelType w:val="hybridMultilevel"/>
     <w:lvl w:ilvl="0">
       <w:start w:val="1"/>
@@ -16127,6 +16621,9 @@
   </w:num>
   <w:num w:numId="20">
     <w:abstractNumId w:val="19"/>
+  </w:num>
+  <w:num w:numId="21">
+    <w:abstractNumId w:val="20"/>
   </w:num>
 </w:numbering>
 </file>

</xml_diff>